<commit_message>
design spec by mahsa
</commit_message>
<xml_diff>
--- a/Design specifications.docx
+++ b/Design specifications.docx
@@ -250,7 +250,7 @@
           <w:sz w:val="32"/>
           <w:szCs w:val="32"/>
         </w:rPr>
-        <w:t>class diagram</w:t>
+        <w:t>1.</w:t>
       </w:r>
     </w:p>
     <w:p>
@@ -272,6 +272,28 @@
           <w:color w:val="222222"/>
           <w:sz w:val="32"/>
           <w:szCs w:val="32"/>
+        </w:rPr>
+        <w:t>Class diagram</w:t>
+      </w:r>
+      <w:r>
+        <w:rPr>
+          <w:rFonts w:ascii="Adobe Arabic" w:eastAsia="Times New Roman" w:hAnsi="Adobe Arabic" w:cs="Adobe Arabic" w:hint="cs"/>
+          <w:color w:val="222222"/>
+          <w:sz w:val="32"/>
+          <w:szCs w:val="32"/>
+          <w:rtl/>
+          <w:lang w:bidi="fa-IR"/>
+        </w:rPr>
+        <w:t xml:space="preserve"> </w:t>
+      </w:r>
+      <w:bookmarkStart w:id="0" w:name="_GoBack"/>
+      <w:bookmarkEnd w:id="0"/>
+      <w:r>
+        <w:rPr>
+          <w:rFonts w:ascii="Adobe Arabic" w:eastAsia="Times New Roman" w:hAnsi="Adobe Arabic" w:cs="Adobe Arabic"/>
+          <w:color w:val="222222"/>
+          <w:sz w:val="32"/>
+          <w:szCs w:val="32"/>
           <w:rtl/>
         </w:rPr>
         <w:t>در اصل نموداری</w:t>
@@ -350,6 +372,45 @@
           <w:szCs w:val="32"/>
           <w:rtl/>
         </w:rPr>
+        <w:t xml:space="preserve"> ثابت بین</w:t>
+      </w:r>
+      <w:r>
+        <w:rPr>
+          <w:rFonts w:ascii="Adobe Arabic" w:eastAsia="Times New Roman" w:hAnsi="Adobe Arabic" w:cs="Adobe Arabic"/>
+          <w:color w:val="222222"/>
+          <w:sz w:val="32"/>
+          <w:szCs w:val="32"/>
+        </w:rPr>
+        <w:t xml:space="preserve"> class ‌</w:t>
+      </w:r>
+      <w:r>
+        <w:rPr>
+          <w:rFonts w:ascii="Adobe Arabic" w:eastAsia="Times New Roman" w:hAnsi="Adobe Arabic" w:cs="Adobe Arabic"/>
+          <w:color w:val="222222"/>
+          <w:sz w:val="32"/>
+          <w:szCs w:val="32"/>
+          <w:rtl/>
+        </w:rPr>
+        <w:t xml:space="preserve">ها را مستند میکند، </w:t>
+      </w:r>
+      <w:r>
+        <w:rPr>
+          <w:rFonts w:ascii="Adobe Arabic" w:eastAsia="Times New Roman" w:hAnsi="Adobe Arabic" w:cs="Adobe Arabic"/>
+          <w:color w:val="222222"/>
+          <w:sz w:val="32"/>
+          <w:szCs w:val="32"/>
+        </w:rPr>
+        <w:t xml:space="preserve">class diagram </w:t>
+      </w:r>
+      <w:r>
+        <w:rPr>
+          <w:rFonts w:ascii="Adobe Arabic" w:eastAsia="Times New Roman" w:hAnsi="Adobe Arabic" w:cs="Adobe Arabic"/>
+          <w:color w:val="222222"/>
+          <w:sz w:val="32"/>
+          <w:szCs w:val="32"/>
+          <w:rtl/>
+          <w:lang w:bidi="fa-IR"/>
+        </w:rPr>
         <w:t xml:space="preserve"> </w:t>
       </w:r>
       <w:r>
@@ -360,73 +421,6 @@
           <w:szCs w:val="32"/>
           <w:rtl/>
         </w:rPr>
-        <w:t>ثابت بین</w:t>
-      </w:r>
-      <w:r>
-        <w:rPr>
-          <w:rFonts w:ascii="Adobe Arabic" w:eastAsia="Times New Roman" w:hAnsi="Adobe Arabic" w:cs="Adobe Arabic"/>
-          <w:color w:val="222222"/>
-          <w:sz w:val="32"/>
-          <w:szCs w:val="32"/>
-        </w:rPr>
-        <w:t xml:space="preserve"> class</w:t>
-      </w:r>
-      <w:r>
-        <w:rPr>
-          <w:rFonts w:ascii="Adobe Arabic" w:eastAsia="Times New Roman" w:hAnsi="Adobe Arabic" w:cs="Adobe Arabic"/>
-          <w:color w:val="222222"/>
-          <w:sz w:val="32"/>
-          <w:szCs w:val="32"/>
-        </w:rPr>
-        <w:t xml:space="preserve"> </w:t>
-      </w:r>
-      <w:r>
-        <w:rPr>
-          <w:rFonts w:ascii="Adobe Arabic" w:eastAsia="Times New Roman" w:hAnsi="Adobe Arabic" w:cs="Adobe Arabic"/>
-          <w:color w:val="222222"/>
-          <w:sz w:val="32"/>
-          <w:szCs w:val="32"/>
-        </w:rPr>
-        <w:t>‌</w:t>
-      </w:r>
-      <w:r>
-        <w:rPr>
-          <w:rFonts w:ascii="Adobe Arabic" w:eastAsia="Times New Roman" w:hAnsi="Adobe Arabic" w:cs="Adobe Arabic"/>
-          <w:color w:val="222222"/>
-          <w:sz w:val="32"/>
-          <w:szCs w:val="32"/>
-          <w:rtl/>
-        </w:rPr>
-        <w:t xml:space="preserve">ها را مستند میکند، </w:t>
-      </w:r>
-      <w:r>
-        <w:rPr>
-          <w:rFonts w:ascii="Adobe Arabic" w:eastAsia="Times New Roman" w:hAnsi="Adobe Arabic" w:cs="Adobe Arabic"/>
-          <w:color w:val="222222"/>
-          <w:sz w:val="32"/>
-          <w:szCs w:val="32"/>
-        </w:rPr>
-        <w:t xml:space="preserve">class diagram </w:t>
-      </w:r>
-      <w:r>
-        <w:rPr>
-          <w:rFonts w:ascii="Adobe Arabic" w:eastAsia="Times New Roman" w:hAnsi="Adobe Arabic" w:cs="Adobe Arabic"/>
-          <w:color w:val="222222"/>
-          <w:sz w:val="32"/>
-          <w:szCs w:val="32"/>
-          <w:rtl/>
-          <w:lang w:bidi="fa-IR"/>
-        </w:rPr>
-        <w:t xml:space="preserve"> </w:t>
-      </w:r>
-      <w:r>
-        <w:rPr>
-          <w:rFonts w:ascii="Adobe Arabic" w:eastAsia="Times New Roman" w:hAnsi="Adobe Arabic" w:cs="Adobe Arabic"/>
-          <w:color w:val="222222"/>
-          <w:sz w:val="32"/>
-          <w:szCs w:val="32"/>
-          <w:rtl/>
-        </w:rPr>
         <w:t>کلیه‌ی</w:t>
       </w:r>
       <w:r>
@@ -436,25 +430,7 @@
           <w:sz w:val="32"/>
           <w:szCs w:val="32"/>
         </w:rPr>
-        <w:t xml:space="preserve"> attribute</w:t>
-      </w:r>
-      <w:r>
-        <w:rPr>
-          <w:rFonts w:ascii="Adobe Arabic" w:eastAsia="Times New Roman" w:hAnsi="Adobe Arabic" w:cs="Adobe Arabic"/>
-          <w:color w:val="222222"/>
-          <w:sz w:val="32"/>
-          <w:szCs w:val="32"/>
-        </w:rPr>
-        <w:t xml:space="preserve"> </w:t>
-      </w:r>
-      <w:r>
-        <w:rPr>
-          <w:rFonts w:ascii="Adobe Arabic" w:eastAsia="Times New Roman" w:hAnsi="Adobe Arabic" w:cs="Adobe Arabic"/>
-          <w:color w:val="222222"/>
-          <w:sz w:val="32"/>
-          <w:szCs w:val="32"/>
-        </w:rPr>
-        <w:t>‌</w:t>
+        <w:t xml:space="preserve"> attribute ‌</w:t>
       </w:r>
       <w:r>
         <w:rPr>
@@ -492,16 +468,7 @@
           <w:sz w:val="32"/>
           <w:szCs w:val="32"/>
         </w:rPr>
-        <w:t xml:space="preserve"> constraint</w:t>
-      </w:r>
-      <w:r>
-        <w:rPr>
-          <w:rFonts w:ascii="Adobe Arabic" w:eastAsia="Times New Roman" w:hAnsi="Adobe Arabic" w:cs="Adobe Arabic"/>
-          <w:color w:val="222222"/>
-          <w:sz w:val="32"/>
-          <w:szCs w:val="32"/>
-        </w:rPr>
-        <w:t xml:space="preserve"> </w:t>
+        <w:t xml:space="preserve"> constraint </w:t>
       </w:r>
       <w:r>
         <w:rPr>
@@ -662,16 +629,7 @@
           <w:sz w:val="32"/>
           <w:szCs w:val="32"/>
         </w:rPr>
-        <w:t>rating</w:t>
-      </w:r>
-      <w:r>
-        <w:rPr>
-          <w:rFonts w:ascii="Adobe Arabic" w:eastAsia="Times New Roman" w:hAnsi="Adobe Arabic" w:cs="Adobe Arabic"/>
-          <w:color w:val="222222"/>
-          <w:sz w:val="32"/>
-          <w:szCs w:val="32"/>
-        </w:rPr>
-        <w:t xml:space="preserve"> sequence diagram </w:t>
+        <w:t xml:space="preserve">rating sequence diagram </w:t>
       </w:r>
       <w:r>
         <w:rPr>
@@ -747,27 +705,7 @@
           <w:sz w:val="32"/>
           <w:szCs w:val="32"/>
         </w:rPr>
-        <w:t xml:space="preserve"> </w:t>
-      </w:r>
-      <w:proofErr w:type="spellStart"/>
-      <w:r>
-        <w:rPr>
-          <w:rFonts w:ascii="Adobe Arabic" w:eastAsia="Times New Roman" w:hAnsi="Adobe Arabic" w:cs="Adobe Arabic"/>
-          <w:color w:val="222222"/>
-          <w:sz w:val="32"/>
-          <w:szCs w:val="32"/>
-        </w:rPr>
-        <w:t>cohision</w:t>
-      </w:r>
-      <w:proofErr w:type="spellEnd"/>
-      <w:r>
-        <w:rPr>
-          <w:rFonts w:ascii="Adobe Arabic" w:eastAsia="Times New Roman" w:hAnsi="Adobe Arabic" w:cs="Adobe Arabic"/>
-          <w:color w:val="222222"/>
-          <w:sz w:val="32"/>
-          <w:szCs w:val="32"/>
-        </w:rPr>
-        <w:t xml:space="preserve"> functional  </w:t>
+        <w:t xml:space="preserve"> cohision functional  </w:t>
       </w:r>
       <w:r>
         <w:rPr>
@@ -819,27 +757,7 @@
           <w:sz w:val="32"/>
           <w:szCs w:val="32"/>
         </w:rPr>
-        <w:t xml:space="preserve"> </w:t>
-      </w:r>
-      <w:proofErr w:type="spellStart"/>
-      <w:r>
-        <w:rPr>
-          <w:rFonts w:ascii="Adobe Arabic" w:eastAsia="Times New Roman" w:hAnsi="Adobe Arabic" w:cs="Adobe Arabic"/>
-          <w:color w:val="222222"/>
-          <w:sz w:val="32"/>
-          <w:szCs w:val="32"/>
-        </w:rPr>
-        <w:t>call_rating</w:t>
-      </w:r>
-      <w:proofErr w:type="spellEnd"/>
-      <w:r>
-        <w:rPr>
-          <w:rFonts w:ascii="Adobe Arabic" w:eastAsia="Times New Roman" w:hAnsi="Adobe Arabic" w:cs="Adobe Arabic"/>
-          <w:color w:val="222222"/>
-          <w:sz w:val="32"/>
-          <w:szCs w:val="32"/>
-        </w:rPr>
-        <w:t xml:space="preserve"> </w:t>
+        <w:t xml:space="preserve"> call_rating </w:t>
       </w:r>
       <w:r>
         <w:rPr>
@@ -877,27 +795,7 @@
           <w:sz w:val="32"/>
           <w:szCs w:val="32"/>
         </w:rPr>
-        <w:t xml:space="preserve"> </w:t>
-      </w:r>
-      <w:proofErr w:type="spellStart"/>
-      <w:r>
-        <w:rPr>
-          <w:rFonts w:ascii="Adobe Arabic" w:eastAsia="Times New Roman" w:hAnsi="Adobe Arabic" w:cs="Adobe Arabic"/>
-          <w:color w:val="222222"/>
-          <w:sz w:val="32"/>
-          <w:szCs w:val="32"/>
-        </w:rPr>
-        <w:t>rate_car</w:t>
-      </w:r>
-      <w:proofErr w:type="spellEnd"/>
-      <w:r>
-        <w:rPr>
-          <w:rFonts w:ascii="Adobe Arabic" w:eastAsia="Times New Roman" w:hAnsi="Adobe Arabic" w:cs="Adobe Arabic"/>
-          <w:color w:val="222222"/>
-          <w:sz w:val="32"/>
-          <w:szCs w:val="32"/>
-        </w:rPr>
-        <w:t xml:space="preserve">  </w:t>
+        <w:t xml:space="preserve"> rate_car  </w:t>
       </w:r>
       <w:r>
         <w:rPr>
@@ -916,27 +814,7 @@
           <w:sz w:val="32"/>
           <w:szCs w:val="32"/>
         </w:rPr>
-        <w:t xml:space="preserve"> </w:t>
-      </w:r>
-      <w:proofErr w:type="spellStart"/>
-      <w:r>
-        <w:rPr>
-          <w:rFonts w:ascii="Adobe Arabic" w:eastAsia="Times New Roman" w:hAnsi="Adobe Arabic" w:cs="Adobe Arabic"/>
-          <w:color w:val="222222"/>
-          <w:sz w:val="32"/>
-          <w:szCs w:val="32"/>
-        </w:rPr>
-        <w:t>rate_user</w:t>
-      </w:r>
-      <w:proofErr w:type="spellEnd"/>
-      <w:r>
-        <w:rPr>
-          <w:rFonts w:ascii="Adobe Arabic" w:eastAsia="Times New Roman" w:hAnsi="Adobe Arabic" w:cs="Adobe Arabic"/>
-          <w:color w:val="222222"/>
-          <w:sz w:val="32"/>
-          <w:szCs w:val="32"/>
-        </w:rPr>
-        <w:t xml:space="preserve"> </w:t>
+        <w:t xml:space="preserve"> rate_user </w:t>
       </w:r>
       <w:r>
         <w:rPr>
@@ -955,47 +833,7 @@
           <w:sz w:val="32"/>
           <w:szCs w:val="32"/>
         </w:rPr>
-        <w:t xml:space="preserve"> </w:t>
-      </w:r>
-      <w:proofErr w:type="spellStart"/>
-      <w:r>
-        <w:rPr>
-          <w:rFonts w:ascii="Adobe Arabic" w:eastAsia="Times New Roman" w:hAnsi="Adobe Arabic" w:cs="Adobe Arabic"/>
-          <w:color w:val="222222"/>
-          <w:sz w:val="32"/>
-          <w:szCs w:val="32"/>
-        </w:rPr>
-        <w:t>cohision</w:t>
-      </w:r>
-      <w:proofErr w:type="spellEnd"/>
-      <w:r>
-        <w:rPr>
-          <w:rFonts w:ascii="Adobe Arabic" w:eastAsia="Times New Roman" w:hAnsi="Adobe Arabic" w:cs="Adobe Arabic"/>
-          <w:color w:val="222222"/>
-          <w:sz w:val="32"/>
-          <w:szCs w:val="32"/>
-        </w:rPr>
-        <w:t xml:space="preserve"> </w:t>
-      </w:r>
-      <w:proofErr w:type="spellStart"/>
-      <w:r>
-        <w:rPr>
-          <w:rFonts w:ascii="Adobe Arabic" w:eastAsia="Times New Roman" w:hAnsi="Adobe Arabic" w:cs="Adobe Arabic"/>
-          <w:color w:val="222222"/>
-          <w:sz w:val="32"/>
-          <w:szCs w:val="32"/>
-        </w:rPr>
-        <w:t>pricedural</w:t>
-      </w:r>
-      <w:proofErr w:type="spellEnd"/>
-      <w:r>
-        <w:rPr>
-          <w:rFonts w:ascii="Adobe Arabic" w:eastAsia="Times New Roman" w:hAnsi="Adobe Arabic" w:cs="Adobe Arabic"/>
-          <w:color w:val="222222"/>
-          <w:sz w:val="32"/>
-          <w:szCs w:val="32"/>
-        </w:rPr>
-        <w:t xml:space="preserve"> </w:t>
+        <w:t xml:space="preserve"> cohision pricedural </w:t>
       </w:r>
       <w:r>
         <w:rPr>
@@ -1156,25 +994,7 @@
           <w:sz w:val="32"/>
           <w:szCs w:val="32"/>
         </w:rPr>
-        <w:t xml:space="preserve"> view and send request</w:t>
-      </w:r>
-      <w:r>
-        <w:rPr>
-          <w:rFonts w:ascii="Adobe Arabic" w:eastAsia="Times New Roman" w:hAnsi="Adobe Arabic" w:cs="Adobe Arabic"/>
-          <w:color w:val="222222"/>
-          <w:sz w:val="32"/>
-          <w:szCs w:val="32"/>
-        </w:rPr>
-        <w:t xml:space="preserve"> </w:t>
-      </w:r>
-      <w:r>
-        <w:rPr>
-          <w:rFonts w:ascii="Adobe Arabic" w:eastAsia="Times New Roman" w:hAnsi="Adobe Arabic" w:cs="Adobe Arabic"/>
-          <w:color w:val="222222"/>
-          <w:sz w:val="32"/>
-          <w:szCs w:val="32"/>
-        </w:rPr>
-        <w:t xml:space="preserve">sequence diagram </w:t>
+        <w:t xml:space="preserve"> view and send request sequence diagram </w:t>
       </w:r>
       <w:r>
         <w:rPr>
@@ -1321,27 +1141,7 @@
           <w:sz w:val="32"/>
           <w:szCs w:val="32"/>
         </w:rPr>
-        <w:t xml:space="preserve"> </w:t>
-      </w:r>
-      <w:proofErr w:type="spellStart"/>
-      <w:r>
-        <w:rPr>
-          <w:rFonts w:ascii="Adobe Arabic" w:eastAsia="Times New Roman" w:hAnsi="Adobe Arabic" w:cs="Adobe Arabic"/>
-          <w:color w:val="222222"/>
-          <w:sz w:val="32"/>
-          <w:szCs w:val="32"/>
-        </w:rPr>
-        <w:t>sequentional</w:t>
-      </w:r>
-      <w:proofErr w:type="spellEnd"/>
-      <w:r>
-        <w:rPr>
-          <w:rFonts w:ascii="Adobe Arabic" w:eastAsia="Times New Roman" w:hAnsi="Adobe Arabic" w:cs="Adobe Arabic"/>
-          <w:color w:val="222222"/>
-          <w:sz w:val="32"/>
-          <w:szCs w:val="32"/>
-        </w:rPr>
-        <w:t xml:space="preserve"> log in:</w:t>
+        <w:t xml:space="preserve"> sequentional log in:</w:t>
       </w:r>
     </w:p>
     <w:p>
@@ -1393,27 +1193,7 @@
           <w:sz w:val="32"/>
           <w:szCs w:val="32"/>
         </w:rPr>
-        <w:t xml:space="preserve"> No Direct </w:t>
-      </w:r>
-      <w:proofErr w:type="spellStart"/>
-      <w:r>
-        <w:rPr>
-          <w:rFonts w:ascii="Adobe Arabic" w:eastAsia="Times New Roman" w:hAnsi="Adobe Arabic" w:cs="Adobe Arabic"/>
-          <w:color w:val="222222"/>
-          <w:sz w:val="32"/>
-          <w:szCs w:val="32"/>
-        </w:rPr>
-        <w:t>Couplin</w:t>
-      </w:r>
-      <w:proofErr w:type="spellEnd"/>
-      <w:r>
-        <w:rPr>
-          <w:rFonts w:ascii="Adobe Arabic" w:eastAsia="Times New Roman" w:hAnsi="Adobe Arabic" w:cs="Adobe Arabic"/>
-          <w:color w:val="222222"/>
-          <w:sz w:val="32"/>
-          <w:szCs w:val="32"/>
-        </w:rPr>
-        <w:t xml:space="preserve">  </w:t>
+        <w:t xml:space="preserve"> No Direct Couplin  </w:t>
       </w:r>
       <w:r>
         <w:rPr>
@@ -1484,54 +1264,7 @@
           <w:sz w:val="32"/>
           <w:szCs w:val="32"/>
         </w:rPr>
-        <w:t xml:space="preserve"> </w:t>
-      </w:r>
-      <w:proofErr w:type="spellStart"/>
-      <w:r>
-        <w:rPr>
-          <w:rFonts w:ascii="Adobe Arabic" w:eastAsia="Times New Roman" w:hAnsi="Adobe Arabic" w:cs="Adobe Arabic"/>
-          <w:color w:val="222222"/>
-          <w:sz w:val="32"/>
-          <w:szCs w:val="32"/>
-        </w:rPr>
-        <w:t>sequentional</w:t>
-      </w:r>
-      <w:proofErr w:type="spellEnd"/>
-      <w:r>
-        <w:rPr>
-          <w:rFonts w:ascii="Adobe Arabic" w:eastAsia="Times New Roman" w:hAnsi="Adobe Arabic" w:cs="Adobe Arabic"/>
-          <w:color w:val="222222"/>
-          <w:sz w:val="32"/>
-          <w:szCs w:val="32"/>
-        </w:rPr>
-        <w:t xml:space="preserve"> trip</w:t>
-      </w:r>
-      <w:r>
-        <w:rPr>
-          <w:rFonts w:ascii="Adobe Arabic" w:eastAsia="Times New Roman" w:hAnsi="Adobe Arabic" w:cs="Adobe Arabic"/>
-          <w:color w:val="222222"/>
-          <w:sz w:val="32"/>
-          <w:szCs w:val="32"/>
-        </w:rPr>
-        <w:t xml:space="preserve"> </w:t>
-      </w:r>
-      <w:r>
-        <w:rPr>
-          <w:rFonts w:ascii="Adobe Arabic" w:eastAsia="Times New Roman" w:hAnsi="Adobe Arabic" w:cs="Adobe Arabic"/>
-          <w:color w:val="222222"/>
-          <w:sz w:val="32"/>
-          <w:szCs w:val="32"/>
-        </w:rPr>
-        <w:t>sequence diagram</w:t>
-      </w:r>
-      <w:r>
-        <w:rPr>
-          <w:rFonts w:ascii="Adobe Arabic" w:eastAsia="Times New Roman" w:hAnsi="Adobe Arabic" w:cs="Adobe Arabic"/>
-          <w:color w:val="222222"/>
-          <w:sz w:val="32"/>
-          <w:szCs w:val="32"/>
-        </w:rPr>
-        <w:t xml:space="preserve"> </w:t>
+        <w:t xml:space="preserve"> sequentional trip sequence diagram </w:t>
       </w:r>
     </w:p>
     <w:p>
@@ -1640,27 +1373,7 @@
           <w:sz w:val="32"/>
           <w:szCs w:val="32"/>
         </w:rPr>
-        <w:t xml:space="preserve"> </w:t>
-      </w:r>
-      <w:proofErr w:type="spellStart"/>
-      <w:r>
-        <w:rPr>
-          <w:rFonts w:ascii="Adobe Arabic" w:eastAsia="Times New Roman" w:hAnsi="Adobe Arabic" w:cs="Adobe Arabic"/>
-          <w:color w:val="222222"/>
-          <w:sz w:val="32"/>
-          <w:szCs w:val="32"/>
-        </w:rPr>
-        <w:t>Sequentional</w:t>
-      </w:r>
-      <w:proofErr w:type="spellEnd"/>
-      <w:r>
-        <w:rPr>
-          <w:rFonts w:ascii="Adobe Arabic" w:eastAsia="Times New Roman" w:hAnsi="Adobe Arabic" w:cs="Adobe Arabic"/>
-          <w:color w:val="222222"/>
-          <w:sz w:val="32"/>
-          <w:szCs w:val="32"/>
-        </w:rPr>
-        <w:t xml:space="preserve"> cohesion </w:t>
+        <w:t xml:space="preserve"> Sequentional cohesion </w:t>
       </w:r>
       <w:r>
         <w:rPr>
@@ -1731,25 +1444,7 @@
           <w:sz w:val="32"/>
           <w:szCs w:val="32"/>
         </w:rPr>
-        <w:t xml:space="preserve"> sign up</w:t>
-      </w:r>
-      <w:r>
-        <w:rPr>
-          <w:rFonts w:ascii="Adobe Arabic" w:eastAsia="Times New Roman" w:hAnsi="Adobe Arabic" w:cs="Adobe Arabic"/>
-          <w:color w:val="222222"/>
-          <w:sz w:val="32"/>
-          <w:szCs w:val="32"/>
-        </w:rPr>
-        <w:t xml:space="preserve"> </w:t>
-      </w:r>
-      <w:r>
-        <w:rPr>
-          <w:rFonts w:ascii="Adobe Arabic" w:eastAsia="Times New Roman" w:hAnsi="Adobe Arabic" w:cs="Adobe Arabic"/>
-          <w:color w:val="222222"/>
-          <w:sz w:val="32"/>
-          <w:szCs w:val="32"/>
-        </w:rPr>
-        <w:t>sequence diagram</w:t>
+        <w:t xml:space="preserve"> sign up sequence diagram</w:t>
       </w:r>
     </w:p>
     <w:p>
@@ -1877,47 +1572,7 @@
           <w:sz w:val="32"/>
           <w:szCs w:val="32"/>
         </w:rPr>
-        <w:t xml:space="preserve">  </w:t>
-      </w:r>
-      <w:proofErr w:type="spellStart"/>
-      <w:r>
-        <w:rPr>
-          <w:rFonts w:ascii="Adobe Arabic" w:eastAsia="Times New Roman" w:hAnsi="Adobe Arabic" w:cs="Adobe Arabic"/>
-          <w:color w:val="222222"/>
-          <w:sz w:val="32"/>
-          <w:szCs w:val="32"/>
-        </w:rPr>
-        <w:t>sequetional</w:t>
-      </w:r>
-      <w:proofErr w:type="spellEnd"/>
-      <w:r>
-        <w:rPr>
-          <w:rFonts w:ascii="Adobe Arabic" w:eastAsia="Times New Roman" w:hAnsi="Adobe Arabic" w:cs="Adobe Arabic"/>
-          <w:color w:val="222222"/>
-          <w:sz w:val="32"/>
-          <w:szCs w:val="32"/>
-        </w:rPr>
-        <w:t xml:space="preserve"> </w:t>
-      </w:r>
-      <w:proofErr w:type="spellStart"/>
-      <w:r>
-        <w:rPr>
-          <w:rFonts w:ascii="Adobe Arabic" w:eastAsia="Times New Roman" w:hAnsi="Adobe Arabic" w:cs="Adobe Arabic"/>
-          <w:color w:val="222222"/>
-          <w:sz w:val="32"/>
-          <w:szCs w:val="32"/>
-        </w:rPr>
-        <w:t>cohision</w:t>
-      </w:r>
-      <w:proofErr w:type="spellEnd"/>
-      <w:r>
-        <w:rPr>
-          <w:rFonts w:ascii="Adobe Arabic" w:eastAsia="Times New Roman" w:hAnsi="Adobe Arabic" w:cs="Adobe Arabic"/>
-          <w:color w:val="222222"/>
-          <w:sz w:val="32"/>
-          <w:szCs w:val="32"/>
-        </w:rPr>
-        <w:t xml:space="preserve">  </w:t>
+        <w:t xml:space="preserve">  sequetional cohision  </w:t>
       </w:r>
       <w:r>
         <w:rPr>
@@ -2026,25 +1681,7 @@
           <w:sz w:val="32"/>
           <w:szCs w:val="32"/>
         </w:rPr>
-        <w:t xml:space="preserve"> plan</w:t>
-      </w:r>
-      <w:r>
-        <w:rPr>
-          <w:rFonts w:ascii="Adobe Arabic" w:eastAsia="Times New Roman" w:hAnsi="Adobe Arabic" w:cs="Adobe Arabic"/>
-          <w:color w:val="222222"/>
-          <w:sz w:val="32"/>
-          <w:szCs w:val="32"/>
-        </w:rPr>
-        <w:t xml:space="preserve"> </w:t>
-      </w:r>
-      <w:r>
-        <w:rPr>
-          <w:rFonts w:ascii="Adobe Arabic" w:eastAsia="Times New Roman" w:hAnsi="Adobe Arabic" w:cs="Adobe Arabic"/>
-          <w:color w:val="222222"/>
-          <w:sz w:val="32"/>
-          <w:szCs w:val="32"/>
-        </w:rPr>
-        <w:t>sequence diagram</w:t>
+        <w:t xml:space="preserve"> plan sequence diagram</w:t>
       </w:r>
     </w:p>
     <w:p>
@@ -2115,27 +1752,7 @@
           <w:sz w:val="32"/>
           <w:szCs w:val="32"/>
         </w:rPr>
-        <w:t xml:space="preserve">  logical </w:t>
-      </w:r>
-      <w:proofErr w:type="spellStart"/>
-      <w:r>
-        <w:rPr>
-          <w:rFonts w:ascii="Adobe Arabic" w:eastAsia="Times New Roman" w:hAnsi="Adobe Arabic" w:cs="Adobe Arabic"/>
-          <w:color w:val="222222"/>
-          <w:sz w:val="32"/>
-          <w:szCs w:val="32"/>
-        </w:rPr>
-        <w:t>cohision</w:t>
-      </w:r>
-      <w:proofErr w:type="spellEnd"/>
-      <w:r>
-        <w:rPr>
-          <w:rFonts w:ascii="Adobe Arabic" w:eastAsia="Times New Roman" w:hAnsi="Adobe Arabic" w:cs="Adobe Arabic"/>
-          <w:color w:val="222222"/>
-          <w:sz w:val="32"/>
-          <w:szCs w:val="32"/>
-        </w:rPr>
-        <w:t xml:space="preserve">  </w:t>
+        <w:t xml:space="preserve">  logical cohision  </w:t>
       </w:r>
       <w:r>
         <w:rPr>
@@ -2188,8 +1805,6 @@
           <w:lang w:bidi="fa-IR"/>
         </w:rPr>
       </w:pPr>
-      <w:bookmarkStart w:id="0" w:name="_GoBack"/>
-      <w:bookmarkEnd w:id="0"/>
     </w:p>
     <w:sectPr>
       <w:pgSz w:w="12240" w:h="15840"/>
@@ -3464,7 +3079,7 @@
 </file>
 
 <file path=customXml/itemProps1.xml><?xml version="1.0" encoding="utf-8"?>
-<ds:datastoreItem xmlns:ds="http://schemas.openxmlformats.org/officeDocument/2006/customXml" ds:itemID="{D747E94F-581A-4023-AE59-8A943AA93287}">
+<ds:datastoreItem xmlns:ds="http://schemas.openxmlformats.org/officeDocument/2006/customXml" ds:itemID="{817E4648-04AE-43E6-A5C1-D7E86E8905A2}">
   <ds:schemaRefs>
     <ds:schemaRef ds:uri="http://schemas.openxmlformats.org/officeDocument/2006/bibliography"/>
   </ds:schemaRefs>

</xml_diff>